<commit_message>
Add winery and update winery list
Both methods are not working 100% but they will be implemented and
working soon.
Added the method for updating the winery list with
the new information added by the user. Also, added the method for adding
a new winery to the list.
</commit_message>
<xml_diff>
--- a/Extra Files/User Stories.docx
+++ b/Extra Files/User Stories.docx
@@ -3,124 +3,1012 @@
 <w:document xmlns:wpc="http://schemas.microsoft.com/office/word/2010/wordprocessingCanvas" xmlns:mc="http://schemas.openxmlformats.org/markup-compatibility/2006" xmlns:o="urn:schemas-microsoft-com:office:office" xmlns:r="http://schemas.openxmlformats.org/officeDocument/2006/relationships" xmlns:m="http://schemas.openxmlformats.org/officeDocument/2006/math" xmlns:v="urn:schemas-microsoft-com:vml" xmlns:wp14="http://schemas.microsoft.com/office/word/2010/wordprocessingDrawing" xmlns:wp="http://schemas.openxmlformats.org/drawingml/2006/wordprocessingDrawing" xmlns:w10="urn:schemas-microsoft-com:office:word" xmlns:w="http://schemas.openxmlformats.org/wordprocessingml/2006/main" xmlns:w14="http://schemas.microsoft.com/office/word/2010/wordml" xmlns:w15="http://schemas.microsoft.com/office/word/2012/wordml" xmlns:wpg="http://schemas.microsoft.com/office/word/2010/wordprocessingGroup" xmlns:wpi="http://schemas.microsoft.com/office/word/2010/wordprocessingInk" xmlns:wne="http://schemas.microsoft.com/office/word/2006/wordml" xmlns:wps="http://schemas.microsoft.com/office/word/2010/wordprocessingShape" mc:Ignorable="w14 w15 wp14">
   <w:body>
     <w:p>
-      <w:r>
+      <w:pPr>
+        <w:rPr>
+          <w:sz w:val="16"/>
+          <w:szCs w:val="16"/>
+        </w:rPr>
+      </w:pPr>
+      <w:r>
+        <w:rPr>
+          <w:sz w:val="16"/>
+          <w:szCs w:val="16"/>
+        </w:rPr>
         <w:t>User Stories:</w:t>
       </w:r>
     </w:p>
-    <w:p/>
-    <w:p>
-      <w:r>
-        <w:t>Assigned to Kyle by Talon – 5 story points</w:t>
-      </w:r>
-    </w:p>
-    <w:p>
-      <w:r>
-        <w:t>As an administrator</w:t>
-      </w:r>
-      <w:r>
+    <w:p>
+      <w:pPr>
+        <w:rPr>
+          <w:sz w:val="16"/>
+          <w:szCs w:val="16"/>
+        </w:rPr>
+      </w:pPr>
+    </w:p>
+    <w:p>
+      <w:pPr>
+        <w:rPr>
+          <w:sz w:val="16"/>
+          <w:szCs w:val="16"/>
+        </w:rPr>
+      </w:pPr>
+      <w:r>
+        <w:rPr>
+          <w:sz w:val="16"/>
+          <w:szCs w:val="16"/>
+        </w:rPr>
+        <w:t xml:space="preserve">Assigned to </w:t>
+      </w:r>
+      <w:r>
+        <w:rPr>
+          <w:b/>
+          <w:sz w:val="16"/>
+          <w:szCs w:val="16"/>
+        </w:rPr>
+        <w:t>Kyle</w:t>
+      </w:r>
+      <w:r>
+        <w:rPr>
+          <w:sz w:val="16"/>
+          <w:szCs w:val="16"/>
+        </w:rPr>
+        <w:t xml:space="preserve"> by Talon – </w:t>
+      </w:r>
+      <w:r>
+        <w:rPr>
+          <w:sz w:val="16"/>
+          <w:szCs w:val="16"/>
+          <w:u w:val="single"/>
+        </w:rPr>
+        <w:t>5</w:t>
+      </w:r>
+      <w:r>
+        <w:rPr>
+          <w:sz w:val="16"/>
+          <w:szCs w:val="16"/>
+        </w:rPr>
+        <w:t xml:space="preserve"> story points</w:t>
+      </w:r>
+      <w:r>
+        <w:rPr>
+          <w:sz w:val="16"/>
+          <w:szCs w:val="16"/>
+        </w:rPr>
+        <w:t xml:space="preserve"> – Priority: </w:t>
+      </w:r>
+      <w:r>
+        <w:rPr>
+          <w:sz w:val="16"/>
+          <w:szCs w:val="16"/>
+        </w:rPr>
+        <w:t>Medium</w:t>
+      </w:r>
+    </w:p>
+    <w:p>
+      <w:pPr>
+        <w:rPr>
+          <w:sz w:val="16"/>
+          <w:szCs w:val="16"/>
+        </w:rPr>
+      </w:pPr>
+      <w:r>
+        <w:rPr>
+          <w:sz w:val="16"/>
+          <w:szCs w:val="16"/>
+        </w:rPr>
+        <w:t>As administrator</w:t>
+      </w:r>
+      <w:r>
+        <w:rPr>
+          <w:sz w:val="16"/>
+          <w:szCs w:val="16"/>
+        </w:rPr>
+        <w:t xml:space="preserve"> trying to update the wineries list</w:t>
+      </w:r>
+      <w:r>
+        <w:rPr>
+          <w:sz w:val="16"/>
+          <w:szCs w:val="16"/>
+        </w:rPr>
         <w:t>,</w:t>
       </w:r>
       <w:r>
+        <w:rPr>
+          <w:sz w:val="16"/>
+          <w:szCs w:val="16"/>
+        </w:rPr>
         <w:t xml:space="preserve"> I would like the</w:t>
       </w:r>
       <w:r>
-        <w:t xml:space="preserve"> ability to log on to the winery program via a username and password that will allow me access to change settings or add new wineries if needed.</w:t>
-      </w:r>
-    </w:p>
-    <w:p/>
-    <w:p>
-      <w:r>
+        <w:rPr>
+          <w:sz w:val="16"/>
+          <w:szCs w:val="16"/>
+        </w:rPr>
+        <w:t xml:space="preserve"> ability to log on to the winery program via a username and password that will allow me access </w:t>
+      </w:r>
+      <w:r>
+        <w:rPr>
+          <w:sz w:val="16"/>
+          <w:szCs w:val="16"/>
+        </w:rPr>
+        <w:t>to the program in order to</w:t>
+      </w:r>
+      <w:r>
+        <w:rPr>
+          <w:sz w:val="16"/>
+          <w:szCs w:val="16"/>
+        </w:rPr>
+        <w:t xml:space="preserve"> change settings </w:t>
+      </w:r>
+      <w:r>
+        <w:rPr>
+          <w:sz w:val="16"/>
+          <w:szCs w:val="16"/>
+        </w:rPr>
+        <w:t>and/</w:t>
+      </w:r>
+      <w:r>
+        <w:rPr>
+          <w:sz w:val="16"/>
+          <w:szCs w:val="16"/>
+        </w:rPr>
+        <w:t>or add new wineries if needed.</w:t>
+      </w:r>
+    </w:p>
+    <w:p>
+      <w:pPr>
+        <w:rPr>
+          <w:sz w:val="16"/>
+          <w:szCs w:val="16"/>
+        </w:rPr>
+      </w:pPr>
+      <w:r>
+        <w:rPr>
+          <w:sz w:val="16"/>
+          <w:szCs w:val="16"/>
+          <w:u w:val="single"/>
+        </w:rPr>
+        <w:t>Definition of Done:</w:t>
+      </w:r>
+      <w:r>
+        <w:rPr>
+          <w:sz w:val="16"/>
+          <w:szCs w:val="16"/>
+        </w:rPr>
+        <w:t xml:space="preserve"> An administrator will have the ability to log into a system via a username and password that will be stored within the winery program.</w:t>
+      </w:r>
+    </w:p>
+    <w:p>
+      <w:pPr>
+        <w:rPr>
+          <w:sz w:val="16"/>
+          <w:szCs w:val="16"/>
+        </w:rPr>
+      </w:pPr>
+    </w:p>
+    <w:p>
+      <w:pPr>
+        <w:rPr>
+          <w:sz w:val="16"/>
+          <w:szCs w:val="16"/>
+        </w:rPr>
+      </w:pPr>
+      <w:r>
+        <w:rPr>
+          <w:sz w:val="16"/>
+          <w:szCs w:val="16"/>
+        </w:rPr>
         <w:t xml:space="preserve">Assigned to </w:t>
       </w:r>
       <w:r>
-        <w:t>Seth by Talon – 1 story point</w:t>
-      </w:r>
-    </w:p>
-    <w:p>
-      <w:r>
+        <w:rPr>
+          <w:b/>
+          <w:sz w:val="16"/>
+          <w:szCs w:val="16"/>
+        </w:rPr>
+        <w:t>Seth</w:t>
+      </w:r>
+      <w:r>
+        <w:rPr>
+          <w:sz w:val="16"/>
+          <w:szCs w:val="16"/>
+        </w:rPr>
+        <w:t xml:space="preserve"> by Talon – </w:t>
+      </w:r>
+      <w:r>
+        <w:rPr>
+          <w:sz w:val="16"/>
+          <w:szCs w:val="16"/>
+          <w:u w:val="single"/>
+        </w:rPr>
+        <w:t>1</w:t>
+      </w:r>
+      <w:r>
+        <w:rPr>
+          <w:sz w:val="16"/>
+          <w:szCs w:val="16"/>
+        </w:rPr>
+        <w:t xml:space="preserve"> story point</w:t>
+      </w:r>
+      <w:r>
+        <w:rPr>
+          <w:sz w:val="16"/>
+          <w:szCs w:val="16"/>
+        </w:rPr>
+        <w:t xml:space="preserve"> – Priority: Low</w:t>
+      </w:r>
+    </w:p>
+    <w:p>
+      <w:pPr>
+        <w:rPr>
+          <w:sz w:val="16"/>
+          <w:szCs w:val="16"/>
+        </w:rPr>
+      </w:pPr>
+      <w:r>
+        <w:rPr>
+          <w:sz w:val="16"/>
+          <w:szCs w:val="16"/>
+        </w:rPr>
         <w:t>As a user</w:t>
       </w:r>
       <w:r>
+        <w:rPr>
+          <w:sz w:val="16"/>
+          <w:szCs w:val="16"/>
+        </w:rPr>
+        <w:t xml:space="preserve"> planning a trip to different wineries</w:t>
+      </w:r>
+      <w:r>
+        <w:rPr>
+          <w:sz w:val="16"/>
+          <w:szCs w:val="16"/>
+        </w:rPr>
         <w:t>,</w:t>
       </w:r>
       <w:r>
-        <w:t xml:space="preserve"> I would like to have a description of the winery that I am currently visiting in the form of a brief summary of the facility or</w:t>
-      </w:r>
-      <w:r>
-        <w:t xml:space="preserve"> a bit of the wineries history.</w:t>
-      </w:r>
-    </w:p>
-    <w:p/>
-    <w:p>
-      <w:r>
-        <w:t>Assigned to Seth by Talon – 1 story point</w:t>
-      </w:r>
-    </w:p>
-    <w:p>
-      <w:r>
+        <w:rPr>
+          <w:sz w:val="16"/>
+          <w:szCs w:val="16"/>
+        </w:rPr>
+        <w:t xml:space="preserve"> I would like to have a desc</w:t>
+      </w:r>
+      <w:r>
+        <w:rPr>
+          <w:sz w:val="16"/>
+          <w:szCs w:val="16"/>
+        </w:rPr>
+        <w:t xml:space="preserve">ription of the winery that I have the chance to visit </w:t>
+      </w:r>
+      <w:r>
+        <w:rPr>
+          <w:sz w:val="16"/>
+          <w:szCs w:val="16"/>
+        </w:rPr>
+        <w:t>in the form of a brief summary of the facility or</w:t>
+      </w:r>
+      <w:r>
+        <w:rPr>
+          <w:sz w:val="16"/>
+          <w:szCs w:val="16"/>
+        </w:rPr>
+        <w:t xml:space="preserve"> a bit of the wineries history</w:t>
+      </w:r>
+      <w:r>
+        <w:rPr>
+          <w:sz w:val="16"/>
+          <w:szCs w:val="16"/>
+        </w:rPr>
+        <w:t xml:space="preserve"> to help me make an informed choice</w:t>
+      </w:r>
+      <w:r>
+        <w:rPr>
+          <w:sz w:val="16"/>
+          <w:szCs w:val="16"/>
+        </w:rPr>
+        <w:t>.</w:t>
+      </w:r>
+    </w:p>
+    <w:p>
+      <w:pPr>
+        <w:rPr>
+          <w:sz w:val="16"/>
+          <w:szCs w:val="16"/>
+        </w:rPr>
+      </w:pPr>
+      <w:r>
+        <w:rPr>
+          <w:sz w:val="16"/>
+          <w:szCs w:val="16"/>
+          <w:u w:val="single"/>
+        </w:rPr>
+        <w:t>Definition of Done:</w:t>
+      </w:r>
+      <w:r>
+        <w:rPr>
+          <w:sz w:val="16"/>
+          <w:szCs w:val="16"/>
+        </w:rPr>
+        <w:t xml:space="preserve"> A list/description will be displayed </w:t>
+      </w:r>
+      <w:r>
+        <w:rPr>
+          <w:sz w:val="16"/>
+          <w:szCs w:val="16"/>
+        </w:rPr>
+        <w:t>of the different wineries that the user will have the option of touring to. The descriptions will accompany the choices when selecting the winery and have information about what kind of winery it is and maybe some of the winery history.</w:t>
+      </w:r>
+    </w:p>
+    <w:p>
+      <w:pPr>
+        <w:rPr>
+          <w:sz w:val="16"/>
+          <w:szCs w:val="16"/>
+        </w:rPr>
+      </w:pPr>
+    </w:p>
+    <w:p>
+      <w:pPr>
+        <w:rPr>
+          <w:sz w:val="16"/>
+          <w:szCs w:val="16"/>
+        </w:rPr>
+      </w:pPr>
+      <w:r>
+        <w:rPr>
+          <w:sz w:val="16"/>
+          <w:szCs w:val="16"/>
+        </w:rPr>
+        <w:t xml:space="preserve">Assigned to </w:t>
+      </w:r>
+      <w:r>
+        <w:rPr>
+          <w:b/>
+          <w:sz w:val="16"/>
+          <w:szCs w:val="16"/>
+        </w:rPr>
+        <w:t>Seth</w:t>
+      </w:r>
+      <w:r>
+        <w:rPr>
+          <w:sz w:val="16"/>
+          <w:szCs w:val="16"/>
+        </w:rPr>
+        <w:t xml:space="preserve"> by Talon – </w:t>
+      </w:r>
+      <w:r>
+        <w:rPr>
+          <w:sz w:val="16"/>
+          <w:szCs w:val="16"/>
+          <w:u w:val="single"/>
+        </w:rPr>
+        <w:t>1</w:t>
+      </w:r>
+      <w:r>
+        <w:rPr>
+          <w:sz w:val="16"/>
+          <w:szCs w:val="16"/>
+        </w:rPr>
+        <w:t xml:space="preserve"> story point</w:t>
+      </w:r>
+      <w:r>
+        <w:rPr>
+          <w:sz w:val="16"/>
+          <w:szCs w:val="16"/>
+        </w:rPr>
+        <w:t xml:space="preserve"> – Priority: Low</w:t>
+      </w:r>
+    </w:p>
+    <w:p>
+      <w:pPr>
+        <w:rPr>
+          <w:sz w:val="16"/>
+          <w:szCs w:val="16"/>
+        </w:rPr>
+      </w:pPr>
+      <w:r>
+        <w:rPr>
+          <w:sz w:val="16"/>
+          <w:szCs w:val="16"/>
+        </w:rPr>
         <w:t>As a user</w:t>
       </w:r>
       <w:r>
+        <w:rPr>
+          <w:sz w:val="16"/>
+          <w:szCs w:val="16"/>
+        </w:rPr>
+        <w:t xml:space="preserve"> browsing the winery’s</w:t>
+      </w:r>
+      <w:r>
+        <w:rPr>
+          <w:sz w:val="16"/>
+          <w:szCs w:val="16"/>
+        </w:rPr>
+        <w:t xml:space="preserve"> wine selection</w:t>
+      </w:r>
+      <w:r>
+        <w:rPr>
+          <w:sz w:val="16"/>
+          <w:szCs w:val="16"/>
+        </w:rPr>
         <w:t>,</w:t>
       </w:r>
       <w:r>
-        <w:t xml:space="preserve"> I would also like a short description of the wine t</w:t>
-      </w:r>
-      <w:r>
+        <w:rPr>
+          <w:sz w:val="16"/>
+          <w:szCs w:val="16"/>
+        </w:rPr>
+        <w:t xml:space="preserve"> I would like a short description of the wine t</w:t>
+      </w:r>
+      <w:r>
+        <w:rPr>
+          <w:sz w:val="16"/>
+          <w:szCs w:val="16"/>
+        </w:rPr>
         <w:t>hat I have the option of buying as they become available at each winery stop of the trip.</w:t>
       </w:r>
     </w:p>
-    <w:p/>
-    <w:p>
-      <w:r>
-        <w:t>Assigned to Seth by Talon – 5 story points</w:t>
-      </w:r>
-    </w:p>
-    <w:p>
-      <w:r>
-        <w:t>As a user</w:t>
-      </w:r>
-      <w:r>
-        <w:t>,</w:t>
-      </w:r>
-      <w:r>
-        <w:t xml:space="preserve"> I would like the ability to buy wines as I visit the wineries. I would like have a list kept of all the wines that were purchased as well as a total cost of all the wine.</w:t>
-      </w:r>
-    </w:p>
-    <w:p/>
-    <w:p>
-      <w:r>
-        <w:t>Assigned to Parker by Talon - 10 story points</w:t>
-      </w:r>
-    </w:p>
-    <w:p>
-      <w:r>
-        <w:t>As a user, I would like to have access to a user friendly and visual interface with options to plan trips to different wineries and see a visual list of which wineries are offered.</w:t>
-      </w:r>
-    </w:p>
-    <w:p/>
-    <w:p>
-      <w:r>
-        <w:t>Assigned to Kyle by Talon – 2 story points</w:t>
-      </w:r>
-    </w:p>
-    <w:p>
-      <w:r>
-        <w:t>As a user, depending of the trip that is taken, I would like the ability to see how many miles were traveled between wineries from start to finish.</w:t>
-      </w:r>
-    </w:p>
-    <w:p/>
-    <w:p>
-      <w:r>
-        <w:t>Assigned to Kyle by Talon – 5 story points</w:t>
-      </w:r>
-    </w:p>
-    <w:p>
-      <w:r>
-        <w:t xml:space="preserve">As a trip planning agency, I would like our customers to be able to select any wineries they wish to visit and have a trip planned based off of the shortest path available from the starting winery to each consecutive winery.  </w:t>
+    <w:p>
+      <w:pPr>
+        <w:rPr>
+          <w:sz w:val="16"/>
+          <w:szCs w:val="16"/>
+          <w:u w:val="single"/>
+        </w:rPr>
+      </w:pPr>
+      <w:r>
+        <w:rPr>
+          <w:sz w:val="16"/>
+          <w:szCs w:val="16"/>
+          <w:u w:val="single"/>
+        </w:rPr>
+        <w:t>Definition of Done:</w:t>
+      </w:r>
+      <w:r>
+        <w:rPr>
+          <w:sz w:val="16"/>
+          <w:szCs w:val="16"/>
+        </w:rPr>
+        <w:t xml:space="preserve"> A list/description will be displayed of the different wines offered at each winery along each stop of the tour. There will be information such as name of the wine, wine vintage as well as price and maybe a short description of the wine’s background such as where the grapes were grown and maybe tasting notes.</w:t>
+      </w:r>
+    </w:p>
+    <w:p>
+      <w:pPr>
+        <w:rPr>
+          <w:sz w:val="16"/>
+          <w:szCs w:val="16"/>
+        </w:rPr>
+      </w:pPr>
+    </w:p>
+    <w:p>
+      <w:pPr>
+        <w:rPr>
+          <w:sz w:val="16"/>
+          <w:szCs w:val="16"/>
+        </w:rPr>
+      </w:pPr>
+      <w:r>
+        <w:rPr>
+          <w:sz w:val="16"/>
+          <w:szCs w:val="16"/>
+        </w:rPr>
+        <w:t xml:space="preserve">Assigned to </w:t>
+      </w:r>
+      <w:r>
+        <w:rPr>
+          <w:b/>
+          <w:sz w:val="16"/>
+          <w:szCs w:val="16"/>
+        </w:rPr>
+        <w:t>Seth</w:t>
+      </w:r>
+      <w:r>
+        <w:rPr>
+          <w:sz w:val="16"/>
+          <w:szCs w:val="16"/>
+        </w:rPr>
+        <w:t xml:space="preserve"> by Talon – </w:t>
+      </w:r>
+      <w:r>
+        <w:rPr>
+          <w:sz w:val="16"/>
+          <w:szCs w:val="16"/>
+          <w:u w:val="single"/>
+        </w:rPr>
+        <w:t>5</w:t>
+      </w:r>
+      <w:r>
+        <w:rPr>
+          <w:sz w:val="16"/>
+          <w:szCs w:val="16"/>
+        </w:rPr>
+        <w:t xml:space="preserve"> story points</w:t>
+      </w:r>
+      <w:r>
+        <w:rPr>
+          <w:sz w:val="16"/>
+          <w:szCs w:val="16"/>
+        </w:rPr>
+        <w:t xml:space="preserve"> - Priori</w:t>
       </w:r>
       <w:bookmarkStart w:id="0" w:name="_GoBack"/>
       <w:bookmarkEnd w:id="0"/>
+      <w:r>
+        <w:rPr>
+          <w:sz w:val="16"/>
+          <w:szCs w:val="16"/>
+        </w:rPr>
+        <w:t>ty: Medium</w:t>
+      </w:r>
+    </w:p>
+    <w:p>
+      <w:pPr>
+        <w:rPr>
+          <w:sz w:val="16"/>
+          <w:szCs w:val="16"/>
+        </w:rPr>
+      </w:pPr>
+      <w:r>
+        <w:rPr>
+          <w:sz w:val="16"/>
+          <w:szCs w:val="16"/>
+        </w:rPr>
+        <w:t>As a user</w:t>
+      </w:r>
+      <w:r>
+        <w:rPr>
+          <w:sz w:val="16"/>
+          <w:szCs w:val="16"/>
+        </w:rPr>
+        <w:t xml:space="preserve"> taking a wine tour</w:t>
+      </w:r>
+      <w:r>
+        <w:rPr>
+          <w:sz w:val="16"/>
+          <w:szCs w:val="16"/>
+        </w:rPr>
+        <w:t>,</w:t>
+      </w:r>
+      <w:r>
+        <w:rPr>
+          <w:sz w:val="16"/>
+          <w:szCs w:val="16"/>
+        </w:rPr>
+        <w:t xml:space="preserve"> I would like the ability to buy wines as I visit the wineries. I would like have a list kept of all the </w:t>
+      </w:r>
+      <w:r>
+        <w:rPr>
+          <w:sz w:val="16"/>
+          <w:szCs w:val="16"/>
+        </w:rPr>
+        <w:t>wines</w:t>
+      </w:r>
+      <w:r>
+        <w:rPr>
+          <w:sz w:val="16"/>
+          <w:szCs w:val="16"/>
+        </w:rPr>
+        <w:t xml:space="preserve"> that were purchased as well as a total cost of all the wine.</w:t>
+      </w:r>
+    </w:p>
+    <w:p>
+      <w:pPr>
+        <w:rPr>
+          <w:sz w:val="16"/>
+          <w:szCs w:val="16"/>
+        </w:rPr>
+      </w:pPr>
+      <w:r>
+        <w:rPr>
+          <w:sz w:val="16"/>
+          <w:szCs w:val="16"/>
+          <w:u w:val="single"/>
+        </w:rPr>
+        <w:t>Definition of Done:</w:t>
+      </w:r>
+      <w:r>
+        <w:rPr>
+          <w:sz w:val="16"/>
+          <w:szCs w:val="16"/>
+        </w:rPr>
+        <w:t xml:space="preserve"> A fully functional shopping cart will be available to the user. This cart will store information about the users purchases along the trip storing information such as what bottle(s) the user has selected, how many of each bottle and the total price of the bottles that will be charged to the user at the end of the tour.</w:t>
+      </w:r>
+    </w:p>
+    <w:p>
+      <w:pPr>
+        <w:rPr>
+          <w:sz w:val="16"/>
+          <w:szCs w:val="16"/>
+        </w:rPr>
+      </w:pPr>
+    </w:p>
+    <w:p>
+      <w:pPr>
+        <w:rPr>
+          <w:sz w:val="16"/>
+          <w:szCs w:val="16"/>
+        </w:rPr>
+      </w:pPr>
+      <w:r>
+        <w:rPr>
+          <w:sz w:val="16"/>
+          <w:szCs w:val="16"/>
+        </w:rPr>
+        <w:t xml:space="preserve">Assigned to </w:t>
+      </w:r>
+      <w:r>
+        <w:rPr>
+          <w:b/>
+          <w:sz w:val="16"/>
+          <w:szCs w:val="16"/>
+        </w:rPr>
+        <w:t>Parker</w:t>
+      </w:r>
+      <w:r>
+        <w:rPr>
+          <w:sz w:val="16"/>
+          <w:szCs w:val="16"/>
+        </w:rPr>
+        <w:t xml:space="preserve"> by Talon - 10 story points</w:t>
+      </w:r>
+      <w:r>
+        <w:rPr>
+          <w:sz w:val="16"/>
+          <w:szCs w:val="16"/>
+        </w:rPr>
+        <w:t xml:space="preserve"> - Priority: High</w:t>
+      </w:r>
+    </w:p>
+    <w:p>
+      <w:pPr>
+        <w:rPr>
+          <w:sz w:val="16"/>
+          <w:szCs w:val="16"/>
+        </w:rPr>
+      </w:pPr>
+      <w:r>
+        <w:rPr>
+          <w:sz w:val="16"/>
+          <w:szCs w:val="16"/>
+        </w:rPr>
+        <w:t>As a user</w:t>
+      </w:r>
+      <w:r>
+        <w:rPr>
+          <w:sz w:val="16"/>
+          <w:szCs w:val="16"/>
+        </w:rPr>
+        <w:t xml:space="preserve"> planning a wine tour trip</w:t>
+      </w:r>
+      <w:r>
+        <w:rPr>
+          <w:sz w:val="16"/>
+          <w:szCs w:val="16"/>
+        </w:rPr>
+        <w:t>, I would like to have access to a user friendly and visual interface with options to plan trips to different wineries and see a visual list of which wineries are offered.</w:t>
+      </w:r>
+    </w:p>
+    <w:p>
+      <w:pPr>
+        <w:rPr>
+          <w:sz w:val="16"/>
+          <w:szCs w:val="16"/>
+        </w:rPr>
+      </w:pPr>
+      <w:r>
+        <w:rPr>
+          <w:sz w:val="16"/>
+          <w:szCs w:val="16"/>
+          <w:u w:val="single"/>
+        </w:rPr>
+        <w:t>Definition of Done:</w:t>
+      </w:r>
+      <w:r>
+        <w:rPr>
+          <w:sz w:val="16"/>
+          <w:szCs w:val="16"/>
+        </w:rPr>
+        <w:t xml:space="preserve"> A fully functional GUI will be implemented so the user can interact with the winery program during such different stages as selecting/planning the trip, viewing the winery they are currently with the information and wines offered being displayed, administration log in and access to change/update winery information.</w:t>
+      </w:r>
+    </w:p>
+    <w:p>
+      <w:pPr>
+        <w:pStyle w:val="ListParagraph"/>
+        <w:numPr>
+          <w:ilvl w:val="0"/>
+          <w:numId w:val="2"/>
+        </w:numPr>
+        <w:rPr>
+          <w:sz w:val="16"/>
+          <w:szCs w:val="16"/>
+        </w:rPr>
+      </w:pPr>
+      <w:r>
+        <w:rPr>
+          <w:sz w:val="16"/>
+          <w:szCs w:val="16"/>
+        </w:rPr>
+        <w:t xml:space="preserve">Building </w:t>
+      </w:r>
+    </w:p>
+    <w:p>
+      <w:pPr>
+        <w:rPr>
+          <w:sz w:val="16"/>
+          <w:szCs w:val="16"/>
+        </w:rPr>
+      </w:pPr>
+    </w:p>
+    <w:p>
+      <w:pPr>
+        <w:rPr>
+          <w:sz w:val="16"/>
+          <w:szCs w:val="16"/>
+        </w:rPr>
+      </w:pPr>
+      <w:r>
+        <w:rPr>
+          <w:sz w:val="16"/>
+          <w:szCs w:val="16"/>
+        </w:rPr>
+        <w:t xml:space="preserve">Assigned to </w:t>
+      </w:r>
+      <w:r>
+        <w:rPr>
+          <w:b/>
+          <w:sz w:val="16"/>
+          <w:szCs w:val="16"/>
+        </w:rPr>
+        <w:t>Kyle</w:t>
+      </w:r>
+      <w:r>
+        <w:rPr>
+          <w:sz w:val="16"/>
+          <w:szCs w:val="16"/>
+        </w:rPr>
+        <w:t xml:space="preserve"> by Talon – 2 story points</w:t>
+      </w:r>
+      <w:r>
+        <w:rPr>
+          <w:sz w:val="16"/>
+          <w:szCs w:val="16"/>
+        </w:rPr>
+        <w:t xml:space="preserve"> - Priority: Low</w:t>
+      </w:r>
+    </w:p>
+    <w:p>
+      <w:pPr>
+        <w:rPr>
+          <w:sz w:val="16"/>
+          <w:szCs w:val="16"/>
+        </w:rPr>
+      </w:pPr>
+      <w:r>
+        <w:rPr>
+          <w:sz w:val="16"/>
+          <w:szCs w:val="16"/>
+        </w:rPr>
+        <w:t>As a user</w:t>
+      </w:r>
+      <w:r>
+        <w:rPr>
+          <w:sz w:val="16"/>
+          <w:szCs w:val="16"/>
+        </w:rPr>
+        <w:t xml:space="preserve"> trying to plan a winery trip</w:t>
+      </w:r>
+      <w:r>
+        <w:rPr>
+          <w:sz w:val="16"/>
+          <w:szCs w:val="16"/>
+        </w:rPr>
+        <w:t>, depending of the trip that is taken, I would like the ability to see how many miles were traveled between wineries from start to finish</w:t>
+      </w:r>
+      <w:r>
+        <w:rPr>
+          <w:sz w:val="16"/>
+          <w:szCs w:val="16"/>
+        </w:rPr>
+        <w:t xml:space="preserve"> as well</w:t>
+      </w:r>
+      <w:r>
+        <w:rPr>
+          <w:sz w:val="16"/>
+          <w:szCs w:val="16"/>
+        </w:rPr>
+        <w:t>.</w:t>
+      </w:r>
+    </w:p>
+    <w:p>
+      <w:r>
+        <w:rPr>
+          <w:sz w:val="16"/>
+          <w:szCs w:val="16"/>
+          <w:u w:val="single"/>
+        </w:rPr>
+        <w:t>Definition of Done:</w:t>
+      </w:r>
+      <w:r>
+        <w:t xml:space="preserve"> </w:t>
+      </w:r>
+      <w:r>
+        <w:rPr>
+          <w:sz w:val="16"/>
+          <w:szCs w:val="16"/>
+        </w:rPr>
+        <w:t>A total distance will be displayed while the user is taking their trip. This distance will reflect the total about of miles they have taken thus far as well as total distance they have taken overall from start to finish.</w:t>
+      </w:r>
+    </w:p>
+    <w:p>
+      <w:pPr>
+        <w:rPr>
+          <w:sz w:val="16"/>
+          <w:szCs w:val="16"/>
+        </w:rPr>
+      </w:pPr>
+    </w:p>
+    <w:p>
+      <w:pPr>
+        <w:rPr>
+          <w:sz w:val="16"/>
+          <w:szCs w:val="16"/>
+        </w:rPr>
+      </w:pPr>
+      <w:r>
+        <w:rPr>
+          <w:sz w:val="16"/>
+          <w:szCs w:val="16"/>
+        </w:rPr>
+        <w:t xml:space="preserve">Assigned to </w:t>
+      </w:r>
+      <w:r>
+        <w:rPr>
+          <w:b/>
+          <w:sz w:val="16"/>
+          <w:szCs w:val="16"/>
+        </w:rPr>
+        <w:t>Kyle</w:t>
+      </w:r>
+      <w:r>
+        <w:rPr>
+          <w:sz w:val="16"/>
+          <w:szCs w:val="16"/>
+        </w:rPr>
+        <w:t xml:space="preserve"> by Talon – 5 story points</w:t>
+      </w:r>
+      <w:r>
+        <w:rPr>
+          <w:sz w:val="16"/>
+          <w:szCs w:val="16"/>
+        </w:rPr>
+        <w:t xml:space="preserve"> - Priority: High</w:t>
+      </w:r>
+    </w:p>
+    <w:p>
+      <w:pPr>
+        <w:rPr>
+          <w:sz w:val="16"/>
+          <w:szCs w:val="16"/>
+        </w:rPr>
+      </w:pPr>
+      <w:r>
+        <w:rPr>
+          <w:sz w:val="16"/>
+          <w:szCs w:val="16"/>
+        </w:rPr>
+        <w:t xml:space="preserve">As </w:t>
+      </w:r>
+      <w:r>
+        <w:rPr>
+          <w:sz w:val="16"/>
+          <w:szCs w:val="16"/>
+        </w:rPr>
+        <w:t>a user trying to plan a winery trip,</w:t>
+      </w:r>
+      <w:r>
+        <w:rPr>
+          <w:sz w:val="16"/>
+          <w:szCs w:val="16"/>
+        </w:rPr>
+        <w:t xml:space="preserve"> I would like </w:t>
+      </w:r>
+      <w:r>
+        <w:rPr>
+          <w:sz w:val="16"/>
+          <w:szCs w:val="16"/>
+        </w:rPr>
+        <w:t>the ability</w:t>
+      </w:r>
+      <w:r>
+        <w:rPr>
+          <w:sz w:val="16"/>
+          <w:szCs w:val="16"/>
+        </w:rPr>
+        <w:t xml:space="preserve"> to select any wineries </w:t>
+      </w:r>
+      <w:r>
+        <w:rPr>
+          <w:sz w:val="16"/>
+          <w:szCs w:val="16"/>
+        </w:rPr>
+        <w:t>I</w:t>
+      </w:r>
+      <w:r>
+        <w:rPr>
+          <w:sz w:val="16"/>
+          <w:szCs w:val="16"/>
+        </w:rPr>
+        <w:t xml:space="preserve"> wish to visit and have a trip planned based off of the shortest path available from the starting winery to each consecutive winery</w:t>
+      </w:r>
+      <w:r>
+        <w:rPr>
+          <w:sz w:val="16"/>
+          <w:szCs w:val="16"/>
+        </w:rPr>
+        <w:t xml:space="preserve"> thereafter</w:t>
+      </w:r>
+      <w:r>
+        <w:rPr>
+          <w:sz w:val="16"/>
+          <w:szCs w:val="16"/>
+        </w:rPr>
+        <w:t xml:space="preserve">.  </w:t>
+      </w:r>
+    </w:p>
+    <w:p>
+      <w:pPr>
+        <w:rPr>
+          <w:sz w:val="16"/>
+          <w:szCs w:val="16"/>
+        </w:rPr>
+      </w:pPr>
+      <w:r>
+        <w:rPr>
+          <w:sz w:val="16"/>
+          <w:szCs w:val="16"/>
+          <w:u w:val="single"/>
+        </w:rPr>
+        <w:t>Definition of Done:</w:t>
+      </w:r>
+      <w:r>
+        <w:rPr>
+          <w:sz w:val="16"/>
+          <w:szCs w:val="16"/>
+        </w:rPr>
+        <w:t xml:space="preserve"> A completed route will be generated according to the </w:t>
+      </w:r>
+      <w:proofErr w:type="gramStart"/>
+      <w:r>
+        <w:rPr>
+          <w:sz w:val="16"/>
+          <w:szCs w:val="16"/>
+        </w:rPr>
+        <w:t>users</w:t>
+      </w:r>
+      <w:proofErr w:type="gramEnd"/>
+      <w:r>
+        <w:rPr>
+          <w:sz w:val="16"/>
+          <w:szCs w:val="16"/>
+        </w:rPr>
+        <w:t xml:space="preserve"> </w:t>
+      </w:r>
+      <w:r>
+        <w:rPr>
+          <w:sz w:val="16"/>
+          <w:szCs w:val="16"/>
+        </w:rPr>
+        <w:t>specifications or what trip the user is trying to take. The route will be the incorporate all the wineries that the user wishes to visit and generate a distance from the starting winery to each winery until the ending winery in order of shortest between the destinations.</w:t>
+      </w:r>
+    </w:p>
+    <w:p>
+      <w:pPr>
+        <w:rPr>
+          <w:sz w:val="16"/>
+          <w:szCs w:val="16"/>
+        </w:rPr>
+      </w:pPr>
     </w:p>
     <w:sectPr>
       <w:pgSz w:w="12240" w:h="15840"/>
@@ -130,6 +1018,243 @@
     </w:sectPr>
   </w:body>
 </w:document>
+</file>
+
+<file path=word/numbering.xml><?xml version="1.0" encoding="utf-8"?>
+<w:numbering xmlns:wpc="http://schemas.microsoft.com/office/word/2010/wordprocessingCanvas" xmlns:mc="http://schemas.openxmlformats.org/markup-compatibility/2006" xmlns:o="urn:schemas-microsoft-com:office:office" xmlns:r="http://schemas.openxmlformats.org/officeDocument/2006/relationships" xmlns:m="http://schemas.openxmlformats.org/officeDocument/2006/math" xmlns:v="urn:schemas-microsoft-com:vml" xmlns:wp14="http://schemas.microsoft.com/office/word/2010/wordprocessingDrawing" xmlns:wp="http://schemas.openxmlformats.org/drawingml/2006/wordprocessingDrawing" xmlns:w10="urn:schemas-microsoft-com:office:word" xmlns:w="http://schemas.openxmlformats.org/wordprocessingml/2006/main" xmlns:w14="http://schemas.microsoft.com/office/word/2010/wordml" xmlns:w15="http://schemas.microsoft.com/office/word/2012/wordml" xmlns:wpg="http://schemas.microsoft.com/office/word/2010/wordprocessingGroup" xmlns:wpi="http://schemas.microsoft.com/office/word/2010/wordprocessingInk" xmlns:wne="http://schemas.microsoft.com/office/word/2006/wordml" xmlns:wps="http://schemas.microsoft.com/office/word/2010/wordprocessingShape" mc:Ignorable="w14 w15 wp14">
+  <w:abstractNum w:abstractNumId="0">
+    <w:nsid w:val="15B90A40"/>
+    <w:multiLevelType w:val="hybridMultilevel"/>
+    <w:tmpl w:val="B3622F8E"/>
+    <w:lvl w:ilvl="0" w:tplc="04090001">
+      <w:start w:val="1"/>
+      <w:numFmt w:val="bullet"/>
+      <w:lvlText w:val=""/>
+      <w:lvlJc w:val="left"/>
+      <w:pPr>
+        <w:ind w:left="720" w:hanging="360"/>
+      </w:pPr>
+      <w:rPr>
+        <w:rFonts w:ascii="Symbol" w:hAnsi="Symbol" w:hint="default"/>
+      </w:rPr>
+    </w:lvl>
+    <w:lvl w:ilvl="1" w:tplc="04090003" w:tentative="1">
+      <w:start w:val="1"/>
+      <w:numFmt w:val="bullet"/>
+      <w:lvlText w:val="o"/>
+      <w:lvlJc w:val="left"/>
+      <w:pPr>
+        <w:ind w:left="1440" w:hanging="360"/>
+      </w:pPr>
+      <w:rPr>
+        <w:rFonts w:ascii="Courier New" w:hAnsi="Courier New" w:cs="Courier New" w:hint="default"/>
+      </w:rPr>
+    </w:lvl>
+    <w:lvl w:ilvl="2" w:tplc="04090005" w:tentative="1">
+      <w:start w:val="1"/>
+      <w:numFmt w:val="bullet"/>
+      <w:lvlText w:val=""/>
+      <w:lvlJc w:val="left"/>
+      <w:pPr>
+        <w:ind w:left="2160" w:hanging="360"/>
+      </w:pPr>
+      <w:rPr>
+        <w:rFonts w:ascii="Wingdings" w:hAnsi="Wingdings" w:hint="default"/>
+      </w:rPr>
+    </w:lvl>
+    <w:lvl w:ilvl="3" w:tplc="04090001" w:tentative="1">
+      <w:start w:val="1"/>
+      <w:numFmt w:val="bullet"/>
+      <w:lvlText w:val=""/>
+      <w:lvlJc w:val="left"/>
+      <w:pPr>
+        <w:ind w:left="2880" w:hanging="360"/>
+      </w:pPr>
+      <w:rPr>
+        <w:rFonts w:ascii="Symbol" w:hAnsi="Symbol" w:hint="default"/>
+      </w:rPr>
+    </w:lvl>
+    <w:lvl w:ilvl="4" w:tplc="04090003" w:tentative="1">
+      <w:start w:val="1"/>
+      <w:numFmt w:val="bullet"/>
+      <w:lvlText w:val="o"/>
+      <w:lvlJc w:val="left"/>
+      <w:pPr>
+        <w:ind w:left="3600" w:hanging="360"/>
+      </w:pPr>
+      <w:rPr>
+        <w:rFonts w:ascii="Courier New" w:hAnsi="Courier New" w:cs="Courier New" w:hint="default"/>
+      </w:rPr>
+    </w:lvl>
+    <w:lvl w:ilvl="5" w:tplc="04090005" w:tentative="1">
+      <w:start w:val="1"/>
+      <w:numFmt w:val="bullet"/>
+      <w:lvlText w:val=""/>
+      <w:lvlJc w:val="left"/>
+      <w:pPr>
+        <w:ind w:left="4320" w:hanging="360"/>
+      </w:pPr>
+      <w:rPr>
+        <w:rFonts w:ascii="Wingdings" w:hAnsi="Wingdings" w:hint="default"/>
+      </w:rPr>
+    </w:lvl>
+    <w:lvl w:ilvl="6" w:tplc="04090001" w:tentative="1">
+      <w:start w:val="1"/>
+      <w:numFmt w:val="bullet"/>
+      <w:lvlText w:val=""/>
+      <w:lvlJc w:val="left"/>
+      <w:pPr>
+        <w:ind w:left="5040" w:hanging="360"/>
+      </w:pPr>
+      <w:rPr>
+        <w:rFonts w:ascii="Symbol" w:hAnsi="Symbol" w:hint="default"/>
+      </w:rPr>
+    </w:lvl>
+    <w:lvl w:ilvl="7" w:tplc="04090003" w:tentative="1">
+      <w:start w:val="1"/>
+      <w:numFmt w:val="bullet"/>
+      <w:lvlText w:val="o"/>
+      <w:lvlJc w:val="left"/>
+      <w:pPr>
+        <w:ind w:left="5760" w:hanging="360"/>
+      </w:pPr>
+      <w:rPr>
+        <w:rFonts w:ascii="Courier New" w:hAnsi="Courier New" w:cs="Courier New" w:hint="default"/>
+      </w:rPr>
+    </w:lvl>
+    <w:lvl w:ilvl="8" w:tplc="04090005" w:tentative="1">
+      <w:start w:val="1"/>
+      <w:numFmt w:val="bullet"/>
+      <w:lvlText w:val=""/>
+      <w:lvlJc w:val="left"/>
+      <w:pPr>
+        <w:ind w:left="6480" w:hanging="360"/>
+      </w:pPr>
+      <w:rPr>
+        <w:rFonts w:ascii="Wingdings" w:hAnsi="Wingdings" w:hint="default"/>
+      </w:rPr>
+    </w:lvl>
+  </w:abstractNum>
+  <w:abstractNum w:abstractNumId="1">
+    <w:nsid w:val="363C6482"/>
+    <w:multiLevelType w:val="hybridMultilevel"/>
+    <w:tmpl w:val="5A665CB4"/>
+    <w:lvl w:ilvl="0" w:tplc="04090001">
+      <w:start w:val="1"/>
+      <w:numFmt w:val="bullet"/>
+      <w:lvlText w:val=""/>
+      <w:lvlJc w:val="left"/>
+      <w:pPr>
+        <w:ind w:left="720" w:hanging="360"/>
+      </w:pPr>
+      <w:rPr>
+        <w:rFonts w:ascii="Symbol" w:hAnsi="Symbol" w:hint="default"/>
+      </w:rPr>
+    </w:lvl>
+    <w:lvl w:ilvl="1" w:tplc="04090003" w:tentative="1">
+      <w:start w:val="1"/>
+      <w:numFmt w:val="bullet"/>
+      <w:lvlText w:val="o"/>
+      <w:lvlJc w:val="left"/>
+      <w:pPr>
+        <w:ind w:left="1440" w:hanging="360"/>
+      </w:pPr>
+      <w:rPr>
+        <w:rFonts w:ascii="Courier New" w:hAnsi="Courier New" w:cs="Courier New" w:hint="default"/>
+      </w:rPr>
+    </w:lvl>
+    <w:lvl w:ilvl="2" w:tplc="04090005" w:tentative="1">
+      <w:start w:val="1"/>
+      <w:numFmt w:val="bullet"/>
+      <w:lvlText w:val=""/>
+      <w:lvlJc w:val="left"/>
+      <w:pPr>
+        <w:ind w:left="2160" w:hanging="360"/>
+      </w:pPr>
+      <w:rPr>
+        <w:rFonts w:ascii="Wingdings" w:hAnsi="Wingdings" w:hint="default"/>
+      </w:rPr>
+    </w:lvl>
+    <w:lvl w:ilvl="3" w:tplc="04090001" w:tentative="1">
+      <w:start w:val="1"/>
+      <w:numFmt w:val="bullet"/>
+      <w:lvlText w:val=""/>
+      <w:lvlJc w:val="left"/>
+      <w:pPr>
+        <w:ind w:left="2880" w:hanging="360"/>
+      </w:pPr>
+      <w:rPr>
+        <w:rFonts w:ascii="Symbol" w:hAnsi="Symbol" w:hint="default"/>
+      </w:rPr>
+    </w:lvl>
+    <w:lvl w:ilvl="4" w:tplc="04090003" w:tentative="1">
+      <w:start w:val="1"/>
+      <w:numFmt w:val="bullet"/>
+      <w:lvlText w:val="o"/>
+      <w:lvlJc w:val="left"/>
+      <w:pPr>
+        <w:ind w:left="3600" w:hanging="360"/>
+      </w:pPr>
+      <w:rPr>
+        <w:rFonts w:ascii="Courier New" w:hAnsi="Courier New" w:cs="Courier New" w:hint="default"/>
+      </w:rPr>
+    </w:lvl>
+    <w:lvl w:ilvl="5" w:tplc="04090005" w:tentative="1">
+      <w:start w:val="1"/>
+      <w:numFmt w:val="bullet"/>
+      <w:lvlText w:val=""/>
+      <w:lvlJc w:val="left"/>
+      <w:pPr>
+        <w:ind w:left="4320" w:hanging="360"/>
+      </w:pPr>
+      <w:rPr>
+        <w:rFonts w:ascii="Wingdings" w:hAnsi="Wingdings" w:hint="default"/>
+      </w:rPr>
+    </w:lvl>
+    <w:lvl w:ilvl="6" w:tplc="04090001" w:tentative="1">
+      <w:start w:val="1"/>
+      <w:numFmt w:val="bullet"/>
+      <w:lvlText w:val=""/>
+      <w:lvlJc w:val="left"/>
+      <w:pPr>
+        <w:ind w:left="5040" w:hanging="360"/>
+      </w:pPr>
+      <w:rPr>
+        <w:rFonts w:ascii="Symbol" w:hAnsi="Symbol" w:hint="default"/>
+      </w:rPr>
+    </w:lvl>
+    <w:lvl w:ilvl="7" w:tplc="04090003" w:tentative="1">
+      <w:start w:val="1"/>
+      <w:numFmt w:val="bullet"/>
+      <w:lvlText w:val="o"/>
+      <w:lvlJc w:val="left"/>
+      <w:pPr>
+        <w:ind w:left="5760" w:hanging="360"/>
+      </w:pPr>
+      <w:rPr>
+        <w:rFonts w:ascii="Courier New" w:hAnsi="Courier New" w:cs="Courier New" w:hint="default"/>
+      </w:rPr>
+    </w:lvl>
+    <w:lvl w:ilvl="8" w:tplc="04090005" w:tentative="1">
+      <w:start w:val="1"/>
+      <w:numFmt w:val="bullet"/>
+      <w:lvlText w:val=""/>
+      <w:lvlJc w:val="left"/>
+      <w:pPr>
+        <w:ind w:left="6480" w:hanging="360"/>
+      </w:pPr>
+      <w:rPr>
+        <w:rFonts w:ascii="Wingdings" w:hAnsi="Wingdings" w:hint="default"/>
+      </w:rPr>
+    </w:lvl>
+  </w:abstractNum>
+  <w:num w:numId="1">
+    <w:abstractNumId w:val="1"/>
+  </w:num>
+  <w:num w:numId="2">
+    <w:abstractNumId w:val="0"/>
+  </w:num>
+</w:numbering>
 </file>
 
 <file path=word/styles.xml><?xml version="1.0" encoding="utf-8"?>
@@ -553,6 +1678,17 @@
     <w:semiHidden/>
     <w:unhideWhenUsed/>
   </w:style>
+  <w:style w:type="paragraph" w:styleId="ListParagraph">
+    <w:name w:val="List Paragraph"/>
+    <w:basedOn w:val="Normal"/>
+    <w:uiPriority w:val="34"/>
+    <w:qFormat/>
+    <w:rsid w:val="00D10E53"/>
+    <w:pPr>
+      <w:ind w:left="720"/>
+      <w:contextualSpacing/>
+    </w:pPr>
+  </w:style>
 </w:styles>
 </file>
 

</xml_diff>